<commit_message>
jadwal piket guru selesai
</commit_message>
<xml_diff>
--- a/Penjelasan apa aja yg perlu di perbaiki.docx
+++ b/Penjelasan apa aja yg perlu di perbaiki.docx
@@ -175,7 +175,7 @@
         <w:tab/>
         <w:t xml:space="preserve">•</w:t>
         <w:tab/>
-        <w:t xml:space="preserve">proses yg berjalan belum sesuai (prioritas dn khusus blm nyambung sama kelola jadwal) </w:t>
+        <w:t xml:space="preserve">proses yg berjalan belum sesuai (prioritas dn khusus blm nyambung sama kelola jadwal)</w:t>
       </w:r>
     </w:p>
     <w:p>
@@ -259,7 +259,7 @@
         <w:tab/>
         <w:t xml:space="preserve">•</w:t>
         <w:tab/>
-        <w:t xml:space="preserve">kelasnya ditambah lagi</w:t>
+        <w:t xml:space="preserve">kelasnya ditambah lagi - [ini tinggal ditambahkan secara manual di table kelas reguler]</w:t>
       </w:r>
     </w:p>
     <w:p>

</xml_diff>